<commit_message>
Updated to include justification
</commit_message>
<xml_diff>
--- a/Documents/Alex's_iteration2.docx
+++ b/Documents/Alex's_iteration2.docx
@@ -646,12 +646,12 @@
           <wp:inline distB="114300" distT="114300" distL="114300" distR="114300">
             <wp:extent cx="5929313" cy="3547664"/>
             <wp:effectExtent b="0" l="0" r="0" t="0"/>
-            <wp:docPr id="5" name="image4.png"/>
+            <wp:docPr id="5" name="image1.png"/>
             <a:graphic>
               <a:graphicData uri="http://schemas.openxmlformats.org/drawingml/2006/picture">
                 <pic:pic>
                   <pic:nvPicPr>
-                    <pic:cNvPr id="0" name="image4.png"/>
+                    <pic:cNvPr id="0" name="image1.png"/>
                     <pic:cNvPicPr preferRelativeResize="0"/>
                   </pic:nvPicPr>
                   <pic:blipFill>
@@ -738,12 +738,12 @@
           <wp:inline distB="114300" distT="114300" distL="114300" distR="114300">
             <wp:extent cx="5943600" cy="3074473"/>
             <wp:effectExtent b="0" l="0" r="0" t="0"/>
-            <wp:docPr id="6" name="image1.png"/>
+            <wp:docPr id="6" name="image6.png"/>
             <a:graphic>
               <a:graphicData uri="http://schemas.openxmlformats.org/drawingml/2006/picture">
                 <pic:pic>
                   <pic:nvPicPr>
-                    <pic:cNvPr id="0" name="image1.png"/>
+                    <pic:cNvPr id="0" name="image6.png"/>
                     <pic:cNvPicPr preferRelativeResize="0"/>
                   </pic:nvPicPr>
                   <pic:blipFill>
@@ -1565,7 +1565,11 @@
     </w:tbl>
     <w:p>
       <w:pPr>
-        <w:rPr/>
+        <w:rPr>
+          <w:rFonts w:ascii="Times New Roman" w:cs="Times New Roman" w:eastAsia="Times New Roman" w:hAnsi="Times New Roman"/>
+          <w:sz w:val="24"/>
+          <w:szCs w:val="24"/>
+        </w:rPr>
       </w:pPr>
       <w:r>
         <w:rPr>
@@ -1591,12 +1595,12 @@
           <wp:inline distB="114300" distT="114300" distL="114300" distR="114300">
             <wp:extent cx="5943600" cy="3952875"/>
             <wp:effectExtent b="0" l="0" r="0" t="0"/>
-            <wp:docPr id="3" name="image6.png"/>
+            <wp:docPr id="3" name="image2.png"/>
             <a:graphic>
               <a:graphicData uri="http://schemas.openxmlformats.org/drawingml/2006/picture">
                 <pic:pic>
                   <pic:nvPicPr>
-                    <pic:cNvPr id="0" name="image6.png"/>
+                    <pic:cNvPr id="0" name="image2.png"/>
                     <pic:cNvPicPr preferRelativeResize="0"/>
                   </pic:nvPicPr>
                   <pic:blipFill>
@@ -1711,12 +1715,12 @@
           <wp:inline distB="114300" distT="114300" distL="114300" distR="114300">
             <wp:extent cx="5548313" cy="2658887"/>
             <wp:effectExtent b="0" l="0" r="0" t="0"/>
-            <wp:docPr id="4" name="image2.png"/>
+            <wp:docPr id="4" name="image4.png"/>
             <a:graphic>
               <a:graphicData uri="http://schemas.openxmlformats.org/drawingml/2006/picture">
                 <pic:pic>
                   <pic:nvPicPr>
-                    <pic:cNvPr id="0" name="image2.png"/>
+                    <pic:cNvPr id="0" name="image4.png"/>
                     <pic:cNvPicPr preferRelativeResize="0"/>
                   </pic:nvPicPr>
                   <pic:blipFill>
@@ -1748,7 +1752,11 @@
     </w:p>
     <w:p>
       <w:pPr>
-        <w:rPr/>
+        <w:rPr>
+          <w:rFonts w:ascii="Times New Roman" w:cs="Times New Roman" w:eastAsia="Times New Roman" w:hAnsi="Times New Roman"/>
+          <w:sz w:val="24"/>
+          <w:szCs w:val="24"/>
+        </w:rPr>
       </w:pPr>
       <w:r>
         <w:rPr>
@@ -1758,10 +1766,17 @@
     </w:p>
     <w:p>
       <w:pPr>
-        <w:rPr/>
+        <w:rPr>
+          <w:rFonts w:ascii="Times New Roman" w:cs="Times New Roman" w:eastAsia="Times New Roman" w:hAnsi="Times New Roman"/>
+          <w:sz w:val="24"/>
+          <w:szCs w:val="24"/>
+        </w:rPr>
       </w:pPr>
       <w:r>
         <w:rPr>
+          <w:rFonts w:ascii="Times New Roman" w:cs="Times New Roman" w:eastAsia="Times New Roman" w:hAnsi="Times New Roman"/>
+          <w:sz w:val="24"/>
+          <w:szCs w:val="24"/>
           <w:rtl w:val="0"/>
         </w:rPr>
         <w:t xml:space="preserve">Class Diagrams:</w:t>
@@ -1769,7 +1784,11 @@
     </w:p>
     <w:p>
       <w:pPr>
-        <w:rPr/>
+        <w:rPr>
+          <w:rFonts w:ascii="Times New Roman" w:cs="Times New Roman" w:eastAsia="Times New Roman" w:hAnsi="Times New Roman"/>
+          <w:sz w:val="24"/>
+          <w:szCs w:val="24"/>
+        </w:rPr>
       </w:pPr>
       <w:r>
         <w:rPr>
@@ -1830,10 +1849,17 @@
               <w:spacing w:after="0" w:before="0" w:line="240" w:lineRule="auto"/>
               <w:ind w:left="0" w:right="0" w:firstLine="0"/>
               <w:jc w:val="left"/>
-              <w:rPr/>
-            </w:pPr>
-            <w:r>
-              <w:rPr>
+              <w:rPr>
+                <w:rFonts w:ascii="Times New Roman" w:cs="Times New Roman" w:eastAsia="Times New Roman" w:hAnsi="Times New Roman"/>
+                <w:sz w:val="24"/>
+                <w:szCs w:val="24"/>
+              </w:rPr>
+            </w:pPr>
+            <w:r>
+              <w:rPr>
+                <w:rFonts w:ascii="Times New Roman" w:cs="Times New Roman" w:eastAsia="Times New Roman" w:hAnsi="Times New Roman"/>
+                <w:sz w:val="24"/>
+                <w:szCs w:val="24"/>
                 <w:rtl w:val="0"/>
               </w:rPr>
               <w:t xml:space="preserve">Feedback</w:t>
@@ -1869,7 +1895,11 @@
               <w:spacing w:after="0" w:before="0" w:line="240" w:lineRule="auto"/>
               <w:ind w:left="0" w:right="0" w:firstLine="0"/>
               <w:jc w:val="left"/>
-              <w:rPr/>
+              <w:rPr>
+                <w:rFonts w:ascii="Times New Roman" w:cs="Times New Roman" w:eastAsia="Times New Roman" w:hAnsi="Times New Roman"/>
+                <w:sz w:val="24"/>
+                <w:szCs w:val="24"/>
+              </w:rPr>
             </w:pPr>
             <w:r>
               <w:rPr>
@@ -1956,7 +1986,11 @@
     </w:tbl>
     <w:p>
       <w:pPr>
-        <w:rPr/>
+        <w:rPr>
+          <w:rFonts w:ascii="Times New Roman" w:cs="Times New Roman" w:eastAsia="Times New Roman" w:hAnsi="Times New Roman"/>
+          <w:sz w:val="24"/>
+          <w:szCs w:val="24"/>
+        </w:rPr>
       </w:pPr>
       <w:r>
         <w:rPr>
@@ -1966,7 +2000,11 @@
     </w:p>
     <w:p>
       <w:pPr>
-        <w:rPr/>
+        <w:rPr>
+          <w:rFonts w:ascii="Times New Roman" w:cs="Times New Roman" w:eastAsia="Times New Roman" w:hAnsi="Times New Roman"/>
+          <w:sz w:val="24"/>
+          <w:szCs w:val="24"/>
+        </w:rPr>
       </w:pPr>
       <w:r>
         <w:rPr>
@@ -2015,10 +2053,17 @@
             <w:pPr>
               <w:widowControl w:val="0"/>
               <w:spacing w:line="240" w:lineRule="auto"/>
-              <w:rPr/>
-            </w:pPr>
-            <w:r>
-              <w:rPr>
+              <w:rPr>
+                <w:rFonts w:ascii="Times New Roman" w:cs="Times New Roman" w:eastAsia="Times New Roman" w:hAnsi="Times New Roman"/>
+                <w:sz w:val="24"/>
+                <w:szCs w:val="24"/>
+              </w:rPr>
+            </w:pPr>
+            <w:r>
+              <w:rPr>
+                <w:rFonts w:ascii="Times New Roman" w:cs="Times New Roman" w:eastAsia="Times New Roman" w:hAnsi="Times New Roman"/>
+                <w:sz w:val="24"/>
+                <w:szCs w:val="24"/>
                 <w:rtl w:val="0"/>
               </w:rPr>
               <w:t xml:space="preserve">DMEditor</w:t>
@@ -2042,12 +2087,20 @@
             <w:pPr>
               <w:widowControl w:val="0"/>
               <w:spacing w:line="240" w:lineRule="auto"/>
-              <w:rPr/>
-            </w:pPr>
-            <w:r>
-              <w:rPr>
-                <w:rtl w:val="0"/>
-              </w:rPr>
+              <w:rPr>
+                <w:rFonts w:ascii="Times New Roman" w:cs="Times New Roman" w:eastAsia="Times New Roman" w:hAnsi="Times New Roman"/>
+                <w:sz w:val="24"/>
+                <w:szCs w:val="24"/>
+              </w:rPr>
+            </w:pPr>
+            <w:r>
+              <w:rPr>
+                <w:rFonts w:ascii="Times New Roman" w:cs="Times New Roman" w:eastAsia="Times New Roman" w:hAnsi="Times New Roman"/>
+                <w:sz w:val="24"/>
+                <w:szCs w:val="24"/>
+                <w:rtl w:val="0"/>
+              </w:rPr>
+              <w:t xml:space="preserve">Has access to the database, article abstract class, and newspaper class because it directly manipulates a file in the database and is supposed to comment on specific articles/newspapers.</w:t>
             </w:r>
           </w:p>
         </w:tc>
@@ -2149,12 +2202,66 @@
     </w:tbl>
     <w:p>
       <w:pPr>
-        <w:rPr/>
+        <w:rPr>
+          <w:rFonts w:ascii="Times New Roman" w:cs="Times New Roman" w:eastAsia="Times New Roman" w:hAnsi="Times New Roman"/>
+          <w:sz w:val="24"/>
+          <w:szCs w:val="24"/>
+        </w:rPr>
       </w:pPr>
       <w:r>
         <w:rPr>
           <w:rtl w:val="0"/>
         </w:rPr>
+      </w:r>
+    </w:p>
+    <w:p>
+      <w:pPr>
+        <w:rPr>
+          <w:rFonts w:ascii="Times New Roman" w:cs="Times New Roman" w:eastAsia="Times New Roman" w:hAnsi="Times New Roman"/>
+          <w:sz w:val="24"/>
+          <w:szCs w:val="24"/>
+        </w:rPr>
+      </w:pPr>
+      <w:r>
+        <w:rPr>
+          <w:rFonts w:ascii="Times New Roman" w:cs="Times New Roman" w:eastAsia="Times New Roman" w:hAnsi="Times New Roman"/>
+          <w:sz w:val="24"/>
+          <w:szCs w:val="24"/>
+          <w:rtl w:val="0"/>
+        </w:rPr>
+        <w:t xml:space="preserve">Justification for Feedback class: Only has access to the database, because it has no need to see any other part of the system. It needs access to the database to save all reviews to a file so the reviews are consistently present. The class should exist on its own because unlike the messages to the editor class (DMEditor), it has no need to see articles or newspapers.</w:t>
+      </w:r>
+    </w:p>
+    <w:p>
+      <w:pPr>
+        <w:rPr>
+          <w:rFonts w:ascii="Times New Roman" w:cs="Times New Roman" w:eastAsia="Times New Roman" w:hAnsi="Times New Roman"/>
+          <w:sz w:val="24"/>
+          <w:szCs w:val="24"/>
+        </w:rPr>
+      </w:pPr>
+      <w:r>
+        <w:rPr>
+          <w:rtl w:val="0"/>
+        </w:rPr>
+      </w:r>
+    </w:p>
+    <w:p>
+      <w:pPr>
+        <w:rPr>
+          <w:rFonts w:ascii="Times New Roman" w:cs="Times New Roman" w:eastAsia="Times New Roman" w:hAnsi="Times New Roman"/>
+          <w:sz w:val="24"/>
+          <w:szCs w:val="24"/>
+        </w:rPr>
+      </w:pPr>
+      <w:r>
+        <w:rPr>
+          <w:rFonts w:ascii="Times New Roman" w:cs="Times New Roman" w:eastAsia="Times New Roman" w:hAnsi="Times New Roman"/>
+          <w:sz w:val="24"/>
+          <w:szCs w:val="24"/>
+          <w:rtl w:val="0"/>
+        </w:rPr>
+        <w:t xml:space="preserve">Justification for DMEditor class: Has access to the database, article abstract class, and newspaper class because it directly manipulates a file in the database and is supposed to comment on specific articles/newspapers. This should exist as its own class due to the fact that it requires access to Article and Newspaper, and should have access to no other classes other than that. While its methods could be implemented in Article and Newspaper, the code would be extremely similar in the two, resulting in extra code. DMEditor exists to cut down on this duplicate code.</w:t>
       </w:r>
     </w:p>
     <w:sectPr>

</xml_diff>